<commit_message>
This repository is a console based ecommerce application
</commit_message>
<xml_diff>
--- a/Omni Shop Ecommerce Solution.docx
+++ b/Omni Shop Ecommerce Solution.docx
@@ -1,6 +1,6 @@
 
 <file path=word/document.xml><?xml version="1.0" encoding="utf-8"?>
-<w:document xmlns:wpc="http://schemas.microsoft.com/office/word/2010/wordprocessingCanvas" xmlns:cx="http://schemas.microsoft.com/office/drawing/2014/chartex" xmlns:cx1="http://schemas.microsoft.com/office/drawing/2015/9/8/chartex" xmlns:cx2="http://schemas.microsoft.com/office/drawing/2015/10/21/chartex" xmlns:cx3="http://schemas.microsoft.com/office/drawing/2016/5/9/chartex" xmlns:cx4="http://schemas.microsoft.com/office/drawing/2016/5/10/chartex" xmlns:cx5="http://schemas.microsoft.com/office/drawing/2016/5/11/chartex" xmlns:cx6="http://schemas.microsoft.com/office/drawing/2016/5/12/chartex" xmlns:cx7="http://schemas.microsoft.com/office/drawing/2016/5/13/chartex" xmlns:cx8="http://schemas.microsoft.com/office/drawing/2016/5/14/chartex" xmlns:mc="http://schemas.openxmlformats.org/markup-compatibility/2006" xmlns:aink="http://schemas.microsoft.com/office/drawing/2016/ink" xmlns:am3d="http://schemas.microsoft.com/office/drawing/2017/model3d" xmlns:o="urn:schemas-microsoft-com:office:office" xmlns:oel="http://schemas.microsoft.com/office/2019/extlst" xmlns:r="http://schemas.openxmlformats.org/officeDocument/2006/relationships" xmlns:m="http://schemas.openxmlformats.org/officeDocument/2006/math" xmlns:v="urn:schemas-microsoft-com:vml" xmlns:wp14="http://schemas.microsoft.com/office/word/2010/wordprocessingDrawing" xmlns:wp="http://schemas.openxmlformats.org/drawingml/2006/wordprocessingDrawing" xmlns:w10="urn:schemas-microsoft-com:office:word" xmlns:w="http://schemas.openxmlformats.org/wordprocessingml/2006/main" xmlns:w14="http://schemas.microsoft.com/office/word/2010/wordml" xmlns:w15="http://schemas.microsoft.com/office/word/2012/wordml" xmlns:w16cex="http://schemas.microsoft.com/office/word/2018/wordml/cex" xmlns:w16cid="http://schemas.microsoft.com/office/word/2016/wordml/cid" xmlns:w16="http://schemas.microsoft.com/office/word/2018/wordml" xmlns:w16sdtdh="http://schemas.microsoft.com/office/word/2020/wordml/sdtdatahash" xmlns:w16se="http://schemas.microsoft.com/office/word/2015/wordml/symex" xmlns:wpg="http://schemas.microsoft.com/office/word/2010/wordprocessingGroup" xmlns:wpi="http://schemas.microsoft.com/office/word/2010/wordprocessingInk" xmlns:wne="http://schemas.microsoft.com/office/word/2006/wordml" xmlns:wps="http://schemas.microsoft.com/office/word/2010/wordprocessingShape" mc:Ignorable="w14 w15 w16se w16cid w16 w16cex w16sdtdh wp14">
+<w:document xmlns:wpc="http://schemas.microsoft.com/office/word/2010/wordprocessingCanvas" xmlns:cx="http://schemas.microsoft.com/office/drawing/2014/chartex" xmlns:cx1="http://schemas.microsoft.com/office/drawing/2015/9/8/chartex" xmlns:mc="http://schemas.openxmlformats.org/markup-compatibility/2006" xmlns:o="urn:schemas-microsoft-com:office:office" xmlns:r="http://schemas.openxmlformats.org/officeDocument/2006/relationships" xmlns:m="http://schemas.openxmlformats.org/officeDocument/2006/math" xmlns:v="urn:schemas-microsoft-com:vml" xmlns:wp14="http://schemas.microsoft.com/office/word/2010/wordprocessingDrawing" xmlns:wp="http://schemas.openxmlformats.org/drawingml/2006/wordprocessingDrawing" xmlns:w10="urn:schemas-microsoft-com:office:word" xmlns:w="http://schemas.openxmlformats.org/wordprocessingml/2006/main" xmlns:w14="http://schemas.microsoft.com/office/word/2010/wordml" xmlns:w15="http://schemas.microsoft.com/office/word/2012/wordml" xmlns:w16se="http://schemas.microsoft.com/office/word/2015/wordml/symex" xmlns:wpg="http://schemas.microsoft.com/office/word/2010/wordprocessingGroup" xmlns:wpi="http://schemas.microsoft.com/office/word/2010/wordprocessingInk" xmlns:wne="http://schemas.microsoft.com/office/word/2006/wordml" xmlns:wps="http://schemas.microsoft.com/office/word/2010/wordprocessingShape" mc:Ignorable="w14 w15 w16se wp14">
   <w:body>
     <w:p>
       <w:pPr>
@@ -14,6 +14,7 @@
           <w:lang w:val="en-US"/>
         </w:rPr>
       </w:pPr>
+      <w:proofErr w:type="gramStart"/>
       <w:r>
         <w:rPr>
           <w:b/>
@@ -23,6 +24,29 @@
           <w:u w:val="double"/>
           <w:lang w:val="en-US"/>
         </w:rPr>
+        <w:t>A</w:t>
+      </w:r>
+      <w:proofErr w:type="gramEnd"/>
+      <w:r>
+        <w:rPr>
+          <w:b/>
+          <w:bCs/>
+          <w:sz w:val="32"/>
+          <w:szCs w:val="32"/>
+          <w:u w:val="double"/>
+          <w:lang w:val="en-US"/>
+        </w:rPr>
+        <w:t xml:space="preserve"> </w:t>
+      </w:r>
+      <w:r>
+        <w:rPr>
+          <w:b/>
+          <w:bCs/>
+          <w:sz w:val="32"/>
+          <w:szCs w:val="32"/>
+          <w:u w:val="double"/>
+          <w:lang w:val="en-US"/>
+        </w:rPr>
         <w:t>Omni Shop Ecommerce Solution</w:t>
       </w:r>
     </w:p>
@@ -52,7 +76,7 @@
       <w:r>
         <w:rPr>
           <w:noProof/>
-          <w:lang w:val="en-US"/>
+          <w:lang w:eastAsia="en-IN"/>
         </w:rPr>
         <w:drawing>
           <wp:inline distT="0" distB="0" distL="0" distR="0" wp14:anchorId="1B7E607F" wp14:editId="486D741E">
@@ -136,7 +160,8 @@
       </w:pPr>
       <w:r>
         <w:rPr>
-          <w:lang w:val="en-US"/>
+          <w:noProof/>
+          <w:lang w:eastAsia="en-IN"/>
         </w:rPr>
         <w:drawing>
           <wp:inline distT="0" distB="0" distL="0" distR="0" wp14:anchorId="215154A7" wp14:editId="664DB48E">
@@ -200,7 +225,8 @@
       </w:r>
       <w:r>
         <w:rPr>
-          <w:lang w:val="en-US"/>
+          <w:noProof/>
+          <w:lang w:eastAsia="en-IN"/>
         </w:rPr>
         <w:drawing>
           <wp:inline distT="0" distB="0" distL="0" distR="0" wp14:anchorId="641CF452" wp14:editId="44AF1C55">
@@ -277,7 +303,7 @@
       <w:r>
         <w:rPr>
           <w:noProof/>
-          <w:lang w:val="en-US"/>
+          <w:lang w:eastAsia="en-IN"/>
         </w:rPr>
         <w:drawing>
           <wp:inline distT="0" distB="0" distL="0" distR="0" wp14:anchorId="687C1733" wp14:editId="09305256">
@@ -367,7 +393,7 @@
       <w:r>
         <w:rPr>
           <w:noProof/>
-          <w:lang w:val="en-US"/>
+          <w:lang w:eastAsia="en-IN"/>
         </w:rPr>
         <w:drawing>
           <wp:inline distT="0" distB="0" distL="0" distR="0" wp14:anchorId="166B0C99" wp14:editId="57F6345A">
@@ -444,6 +470,7 @@
       <w:r>
         <w:rPr>
           <w:noProof/>
+          <w:lang w:eastAsia="en-IN"/>
         </w:rPr>
         <w:drawing>
           <wp:inline distT="0" distB="0" distL="0" distR="0" wp14:anchorId="1E617F45" wp14:editId="766DF395">
@@ -527,6 +554,7 @@
       <w:r>
         <w:rPr>
           <w:noProof/>
+          <w:lang w:eastAsia="en-IN"/>
         </w:rPr>
         <w:drawing>
           <wp:inline distT="0" distB="0" distL="0" distR="0" wp14:anchorId="6B1FB27B" wp14:editId="7B01EE9E">
@@ -610,6 +638,7 @@
       <w:r>
         <w:rPr>
           <w:noProof/>
+          <w:lang w:eastAsia="en-IN"/>
         </w:rPr>
         <w:drawing>
           <wp:inline distT="0" distB="0" distL="0" distR="0" wp14:anchorId="021D0D83" wp14:editId="1C6BBB31">
@@ -693,6 +722,7 @@
       <w:r>
         <w:rPr>
           <w:noProof/>
+          <w:lang w:eastAsia="en-IN"/>
         </w:rPr>
         <w:drawing>
           <wp:inline distT="0" distB="0" distL="0" distR="0" wp14:anchorId="2D233BEA" wp14:editId="15583980">
@@ -765,6 +795,329 @@
         <w:rPr>
           <w:lang w:val="en-US"/>
         </w:rPr>
+        <w:lastRenderedPageBreak/>
+        <w:t>Form For Id Input</w:t>
+      </w:r>
+      <w:r>
+        <w:rPr>
+          <w:lang w:val="en-US"/>
+        </w:rPr>
+        <w:br/>
+      </w:r>
+      <w:r>
+        <w:rPr>
+          <w:lang w:val="en-US"/>
+        </w:rPr>
+        <w:drawing>
+          <wp:inline distT="0" distB="0" distL="0" distR="0" wp14:anchorId="6D2AC2CA" wp14:editId="1C7FABA8">
+            <wp:extent cx="3515216" cy="1676634"/>
+            <wp:effectExtent l="0" t="0" r="9525" b="0"/>
+            <wp:docPr id="1" name="Picture 1"/>
+            <wp:cNvGraphicFramePr>
+              <a:graphicFrameLocks xmlns:a="http://schemas.openxmlformats.org/drawingml/2006/main" noChangeAspect="1"/>
+            </wp:cNvGraphicFramePr>
+            <a:graphic xmlns:a="http://schemas.openxmlformats.org/drawingml/2006/main">
+              <a:graphicData uri="http://schemas.openxmlformats.org/drawingml/2006/picture">
+                <pic:pic xmlns:pic="http://schemas.openxmlformats.org/drawingml/2006/picture">
+                  <pic:nvPicPr>
+                    <pic:cNvPr id="1" name=""/>
+                    <pic:cNvPicPr/>
+                  </pic:nvPicPr>
+                  <pic:blipFill>
+                    <a:blip r:embed="rId14"/>
+                    <a:stretch>
+                      <a:fillRect/>
+                    </a:stretch>
+                  </pic:blipFill>
+                  <pic:spPr>
+                    <a:xfrm>
+                      <a:off x="0" y="0"/>
+                      <a:ext cx="3515216" cy="1676634"/>
+                    </a:xfrm>
+                    <a:prstGeom prst="rect">
+                      <a:avLst/>
+                    </a:prstGeom>
+                  </pic:spPr>
+                </pic:pic>
+              </a:graphicData>
+            </a:graphic>
+          </wp:inline>
+        </w:drawing>
+      </w:r>
+    </w:p>
+    <w:p>
+      <w:pPr>
+        <w:pStyle w:val="ListParagraph"/>
+        <w:numPr>
+          <w:ilvl w:val="0"/>
+          <w:numId w:val="1"/>
+        </w:numPr>
+        <w:rPr>
+          <w:lang w:val="en-US"/>
+        </w:rPr>
+      </w:pPr>
+      <w:r>
+        <w:rPr>
+          <w:lang w:val="en-US"/>
+        </w:rPr>
+        <w:t>Form For Contact Number</w:t>
+      </w:r>
+      <w:r>
+        <w:rPr>
+          <w:lang w:val="en-US"/>
+        </w:rPr>
+        <w:br/>
+      </w:r>
+      <w:r>
+        <w:rPr>
+          <w:lang w:val="en-US"/>
+        </w:rPr>
+        <w:drawing>
+          <wp:inline distT="0" distB="0" distL="0" distR="0" wp14:anchorId="7A661C69" wp14:editId="3A5CE679">
+            <wp:extent cx="3696216" cy="1714739"/>
+            <wp:effectExtent l="0" t="0" r="0" b="0"/>
+            <wp:docPr id="2" name="Picture 2"/>
+            <wp:cNvGraphicFramePr>
+              <a:graphicFrameLocks xmlns:a="http://schemas.openxmlformats.org/drawingml/2006/main" noChangeAspect="1"/>
+            </wp:cNvGraphicFramePr>
+            <a:graphic xmlns:a="http://schemas.openxmlformats.org/drawingml/2006/main">
+              <a:graphicData uri="http://schemas.openxmlformats.org/drawingml/2006/picture">
+                <pic:pic xmlns:pic="http://schemas.openxmlformats.org/drawingml/2006/picture">
+                  <pic:nvPicPr>
+                    <pic:cNvPr id="1" name=""/>
+                    <pic:cNvPicPr/>
+                  </pic:nvPicPr>
+                  <pic:blipFill>
+                    <a:blip r:embed="rId15"/>
+                    <a:stretch>
+                      <a:fillRect/>
+                    </a:stretch>
+                  </pic:blipFill>
+                  <pic:spPr>
+                    <a:xfrm>
+                      <a:off x="0" y="0"/>
+                      <a:ext cx="3696216" cy="1714739"/>
+                    </a:xfrm>
+                    <a:prstGeom prst="rect">
+                      <a:avLst/>
+                    </a:prstGeom>
+                  </pic:spPr>
+                </pic:pic>
+              </a:graphicData>
+            </a:graphic>
+          </wp:inline>
+        </w:drawing>
+      </w:r>
+    </w:p>
+    <w:p>
+      <w:pPr>
+        <w:pStyle w:val="ListParagraph"/>
+        <w:numPr>
+          <w:ilvl w:val="0"/>
+          <w:numId w:val="1"/>
+        </w:numPr>
+        <w:rPr>
+          <w:lang w:val="en-US"/>
+        </w:rPr>
+      </w:pPr>
+      <w:r>
+        <w:rPr>
+          <w:lang w:val="en-US"/>
+        </w:rPr>
+        <w:t>Form For User Name</w:t>
+      </w:r>
+      <w:r>
+        <w:rPr>
+          <w:lang w:val="en-US"/>
+        </w:rPr>
+        <w:br/>
+      </w:r>
+      <w:r>
+        <w:rPr>
+          <w:lang w:val="en-US"/>
+        </w:rPr>
+        <w:drawing>
+          <wp:inline distT="0" distB="0" distL="0" distR="0" wp14:anchorId="556A8F12" wp14:editId="73FF78B5">
+            <wp:extent cx="3924848" cy="1695687"/>
+            <wp:effectExtent l="0" t="0" r="0" b="0"/>
+            <wp:docPr id="3" name="Picture 3"/>
+            <wp:cNvGraphicFramePr>
+              <a:graphicFrameLocks xmlns:a="http://schemas.openxmlformats.org/drawingml/2006/main" noChangeAspect="1"/>
+            </wp:cNvGraphicFramePr>
+            <a:graphic xmlns:a="http://schemas.openxmlformats.org/drawingml/2006/main">
+              <a:graphicData uri="http://schemas.openxmlformats.org/drawingml/2006/picture">
+                <pic:pic xmlns:pic="http://schemas.openxmlformats.org/drawingml/2006/picture">
+                  <pic:nvPicPr>
+                    <pic:cNvPr id="1" name=""/>
+                    <pic:cNvPicPr/>
+                  </pic:nvPicPr>
+                  <pic:blipFill>
+                    <a:blip r:embed="rId16"/>
+                    <a:stretch>
+                      <a:fillRect/>
+                    </a:stretch>
+                  </pic:blipFill>
+                  <pic:spPr>
+                    <a:xfrm>
+                      <a:off x="0" y="0"/>
+                      <a:ext cx="3924848" cy="1695687"/>
+                    </a:xfrm>
+                    <a:prstGeom prst="rect">
+                      <a:avLst/>
+                    </a:prstGeom>
+                  </pic:spPr>
+                </pic:pic>
+              </a:graphicData>
+            </a:graphic>
+          </wp:inline>
+        </w:drawing>
+      </w:r>
+    </w:p>
+    <w:p>
+      <w:pPr>
+        <w:pStyle w:val="ListParagraph"/>
+        <w:numPr>
+          <w:ilvl w:val="0"/>
+          <w:numId w:val="1"/>
+        </w:numPr>
+        <w:rPr>
+          <w:lang w:val="en-US"/>
+        </w:rPr>
+      </w:pPr>
+      <w:r>
+        <w:rPr>
+          <w:lang w:val="en-US"/>
+        </w:rPr>
+        <w:t>Form For Get Result By</w:t>
+      </w:r>
+      <w:r>
+        <w:rPr>
+          <w:lang w:val="en-US"/>
+        </w:rPr>
+        <w:br/>
+      </w:r>
+      <w:r>
+        <w:rPr>
+          <w:lang w:val="en-US"/>
+        </w:rPr>
+        <w:drawing>
+          <wp:inline distT="0" distB="0" distL="0" distR="0" wp14:anchorId="34A53D68" wp14:editId="423189A3">
+            <wp:extent cx="3829584" cy="1171739"/>
+            <wp:effectExtent l="0" t="0" r="0" b="9525"/>
+            <wp:docPr id="4" name="Picture 4"/>
+            <wp:cNvGraphicFramePr>
+              <a:graphicFrameLocks xmlns:a="http://schemas.openxmlformats.org/drawingml/2006/main" noChangeAspect="1"/>
+            </wp:cNvGraphicFramePr>
+            <a:graphic xmlns:a="http://schemas.openxmlformats.org/drawingml/2006/main">
+              <a:graphicData uri="http://schemas.openxmlformats.org/drawingml/2006/picture">
+                <pic:pic xmlns:pic="http://schemas.openxmlformats.org/drawingml/2006/picture">
+                  <pic:nvPicPr>
+                    <pic:cNvPr id="1" name=""/>
+                    <pic:cNvPicPr/>
+                  </pic:nvPicPr>
+                  <pic:blipFill>
+                    <a:blip r:embed="rId17"/>
+                    <a:stretch>
+                      <a:fillRect/>
+                    </a:stretch>
+                  </pic:blipFill>
+                  <pic:spPr>
+                    <a:xfrm>
+                      <a:off x="0" y="0"/>
+                      <a:ext cx="3829584" cy="1171739"/>
+                    </a:xfrm>
+                    <a:prstGeom prst="rect">
+                      <a:avLst/>
+                    </a:prstGeom>
+                  </pic:spPr>
+                </pic:pic>
+              </a:graphicData>
+            </a:graphic>
+          </wp:inline>
+        </w:drawing>
+      </w:r>
+    </w:p>
+    <w:p>
+      <w:pPr>
+        <w:pStyle w:val="ListParagraph"/>
+        <w:numPr>
+          <w:ilvl w:val="0"/>
+          <w:numId w:val="1"/>
+        </w:numPr>
+        <w:rPr>
+          <w:lang w:val="en-US"/>
+        </w:rPr>
+      </w:pPr>
+      <w:r>
+        <w:rPr>
+          <w:lang w:val="en-US"/>
+        </w:rPr>
+        <w:t>Form For Basic Filter</w:t>
+      </w:r>
+      <w:r>
+        <w:rPr>
+          <w:lang w:val="en-US"/>
+        </w:rPr>
+        <w:br/>
+      </w:r>
+      <w:r>
+        <w:rPr>
+          <w:lang w:val="en-US"/>
+        </w:rPr>
+        <w:drawing>
+          <wp:inline distT="0" distB="0" distL="0" distR="0" wp14:anchorId="6694DC7E" wp14:editId="77DBAE34">
+            <wp:extent cx="3791479" cy="1476581"/>
+            <wp:effectExtent l="0" t="0" r="0" b="9525"/>
+            <wp:docPr id="6" name="Picture 6"/>
+            <wp:cNvGraphicFramePr>
+              <a:graphicFrameLocks xmlns:a="http://schemas.openxmlformats.org/drawingml/2006/main" noChangeAspect="1"/>
+            </wp:cNvGraphicFramePr>
+            <a:graphic xmlns:a="http://schemas.openxmlformats.org/drawingml/2006/main">
+              <a:graphicData uri="http://schemas.openxmlformats.org/drawingml/2006/picture">
+                <pic:pic xmlns:pic="http://schemas.openxmlformats.org/drawingml/2006/picture">
+                  <pic:nvPicPr>
+                    <pic:cNvPr id="1" name=""/>
+                    <pic:cNvPicPr/>
+                  </pic:nvPicPr>
+                  <pic:blipFill>
+                    <a:blip r:embed="rId18"/>
+                    <a:stretch>
+                      <a:fillRect/>
+                    </a:stretch>
+                  </pic:blipFill>
+                  <pic:spPr>
+                    <a:xfrm>
+                      <a:off x="0" y="0"/>
+                      <a:ext cx="3791479" cy="1476581"/>
+                    </a:xfrm>
+                    <a:prstGeom prst="rect">
+                      <a:avLst/>
+                    </a:prstGeom>
+                  </pic:spPr>
+                </pic:pic>
+              </a:graphicData>
+            </a:graphic>
+          </wp:inline>
+        </w:drawing>
+      </w:r>
+    </w:p>
+    <w:p>
+      <w:pPr>
+        <w:pStyle w:val="ListParagraph"/>
+        <w:numPr>
+          <w:ilvl w:val="0"/>
+          <w:numId w:val="1"/>
+        </w:numPr>
+        <w:rPr>
+          <w:lang w:val="en-US"/>
+        </w:rPr>
+      </w:pPr>
+      <w:bookmarkStart w:id="0" w:name="_GoBack"/>
+      <w:bookmarkEnd w:id="0"/>
+      <w:r>
+        <w:rPr>
+          <w:lang w:val="en-US"/>
+        </w:rPr>
         <w:br/>
       </w:r>
     </w:p>
@@ -787,7 +1140,7 @@
 </file>
 
 <file path=word/numbering.xml><?xml version="1.0" encoding="utf-8"?>
-<w:numbering xmlns:wpc="http://schemas.microsoft.com/office/word/2010/wordprocessingCanvas" xmlns:cx="http://schemas.microsoft.com/office/drawing/2014/chartex" xmlns:cx1="http://schemas.microsoft.com/office/drawing/2015/9/8/chartex" xmlns:cx2="http://schemas.microsoft.com/office/drawing/2015/10/21/chartex" xmlns:cx3="http://schemas.microsoft.com/office/drawing/2016/5/9/chartex" xmlns:cx4="http://schemas.microsoft.com/office/drawing/2016/5/10/chartex" xmlns:cx5="http://schemas.microsoft.com/office/drawing/2016/5/11/chartex" xmlns:cx6="http://schemas.microsoft.com/office/drawing/2016/5/12/chartex" xmlns:cx7="http://schemas.microsoft.com/office/drawing/2016/5/13/chartex" xmlns:cx8="http://schemas.microsoft.com/office/drawing/2016/5/14/chartex" xmlns:mc="http://schemas.openxmlformats.org/markup-compatibility/2006" xmlns:aink="http://schemas.microsoft.com/office/drawing/2016/ink" xmlns:am3d="http://schemas.microsoft.com/office/drawing/2017/model3d" xmlns:o="urn:schemas-microsoft-com:office:office" xmlns:oel="http://schemas.microsoft.com/office/2019/extlst" xmlns:r="http://schemas.openxmlformats.org/officeDocument/2006/relationships" xmlns:m="http://schemas.openxmlformats.org/officeDocument/2006/math" xmlns:v="urn:schemas-microsoft-com:vml" xmlns:wp14="http://schemas.microsoft.com/office/word/2010/wordprocessingDrawing" xmlns:wp="http://schemas.openxmlformats.org/drawingml/2006/wordprocessingDrawing" xmlns:w10="urn:schemas-microsoft-com:office:word" xmlns:w="http://schemas.openxmlformats.org/wordprocessingml/2006/main" xmlns:w14="http://schemas.microsoft.com/office/word/2010/wordml" xmlns:w15="http://schemas.microsoft.com/office/word/2012/wordml" xmlns:w16cex="http://schemas.microsoft.com/office/word/2018/wordml/cex" xmlns:w16cid="http://schemas.microsoft.com/office/word/2016/wordml/cid" xmlns:w16="http://schemas.microsoft.com/office/word/2018/wordml" xmlns:w16sdtdh="http://schemas.microsoft.com/office/word/2020/wordml/sdtdatahash" xmlns:w16se="http://schemas.microsoft.com/office/word/2015/wordml/symex" xmlns:wpg="http://schemas.microsoft.com/office/word/2010/wordprocessingGroup" xmlns:wpi="http://schemas.microsoft.com/office/word/2010/wordprocessingInk" xmlns:wne="http://schemas.microsoft.com/office/word/2006/wordml" xmlns:wps="http://schemas.microsoft.com/office/word/2010/wordprocessingShape" mc:Ignorable="w14 w15 w16se w16cid w16 w16cex w16sdtdh wp14">
+<w:numbering xmlns:wpc="http://schemas.microsoft.com/office/word/2010/wordprocessingCanvas" xmlns:cx="http://schemas.microsoft.com/office/drawing/2014/chartex" xmlns:cx1="http://schemas.microsoft.com/office/drawing/2015/9/8/chartex" xmlns:mc="http://schemas.openxmlformats.org/markup-compatibility/2006" xmlns:o="urn:schemas-microsoft-com:office:office" xmlns:r="http://schemas.openxmlformats.org/officeDocument/2006/relationships" xmlns:m="http://schemas.openxmlformats.org/officeDocument/2006/math" xmlns:v="urn:schemas-microsoft-com:vml" xmlns:wp14="http://schemas.microsoft.com/office/word/2010/wordprocessingDrawing" xmlns:wp="http://schemas.openxmlformats.org/drawingml/2006/wordprocessingDrawing" xmlns:w10="urn:schemas-microsoft-com:office:word" xmlns:w="http://schemas.openxmlformats.org/wordprocessingml/2006/main" xmlns:w14="http://schemas.microsoft.com/office/word/2010/wordml" xmlns:w15="http://schemas.microsoft.com/office/word/2012/wordml" xmlns:w16se="http://schemas.microsoft.com/office/word/2015/wordml/symex" xmlns:wpg="http://schemas.microsoft.com/office/word/2010/wordprocessingGroup" xmlns:wpi="http://schemas.microsoft.com/office/word/2010/wordprocessingInk" xmlns:wne="http://schemas.microsoft.com/office/word/2006/wordml" xmlns:wps="http://schemas.microsoft.com/office/word/2010/wordprocessingShape" mc:Ignorable="w14 w15 w16se wp14">
   <w:abstractNum w:abstractNumId="0" w15:restartNumberingAfterBreak="0">
     <w:nsid w:val="34795411"/>
     <w:multiLevelType w:val="hybridMultilevel"/>
@@ -874,14 +1227,14 @@
       </w:pPr>
     </w:lvl>
   </w:abstractNum>
-  <w:num w:numId="1" w16cid:durableId="1685671588">
+  <w:num w:numId="1">
     <w:abstractNumId w:val="0"/>
   </w:num>
 </w:numbering>
 </file>
 
 <file path=word/styles.xml><?xml version="1.0" encoding="utf-8"?>
-<w:styles xmlns:mc="http://schemas.openxmlformats.org/markup-compatibility/2006" xmlns:r="http://schemas.openxmlformats.org/officeDocument/2006/relationships" xmlns:w="http://schemas.openxmlformats.org/wordprocessingml/2006/main" xmlns:w14="http://schemas.microsoft.com/office/word/2010/wordml" xmlns:w15="http://schemas.microsoft.com/office/word/2012/wordml" xmlns:w16cex="http://schemas.microsoft.com/office/word/2018/wordml/cex" xmlns:w16cid="http://schemas.microsoft.com/office/word/2016/wordml/cid" xmlns:w16="http://schemas.microsoft.com/office/word/2018/wordml" xmlns:w16sdtdh="http://schemas.microsoft.com/office/word/2020/wordml/sdtdatahash" xmlns:w16se="http://schemas.microsoft.com/office/word/2015/wordml/symex" mc:Ignorable="w14 w15 w16se w16cid w16 w16cex w16sdtdh">
+<w:styles xmlns:mc="http://schemas.openxmlformats.org/markup-compatibility/2006" xmlns:r="http://schemas.openxmlformats.org/officeDocument/2006/relationships" xmlns:w="http://schemas.openxmlformats.org/wordprocessingml/2006/main" xmlns:w14="http://schemas.microsoft.com/office/word/2010/wordml" xmlns:w15="http://schemas.microsoft.com/office/word/2012/wordml" xmlns:w16se="http://schemas.microsoft.com/office/word/2015/wordml/symex" mc:Ignorable="w14 w15 w16se">
   <w:docDefaults>
     <w:rPrDefault>
       <w:rPr>
@@ -897,7 +1250,7 @@
       </w:pPr>
     </w:pPrDefault>
   </w:docDefaults>
-  <w:latentStyles w:defLockedState="0" w:defUIPriority="99" w:defSemiHidden="0" w:defUnhideWhenUsed="0" w:defQFormat="0" w:count="376">
+  <w:latentStyles w:defLockedState="0" w:defUIPriority="99" w:defSemiHidden="0" w:defUnhideWhenUsed="0" w:defQFormat="0" w:count="371">
     <w:lsdException w:name="Normal" w:uiPriority="0" w:qFormat="1"/>
     <w:lsdException w:name="heading 1" w:uiPriority="9" w:qFormat="1"/>
     <w:lsdException w:name="heading 2" w:semiHidden="1" w:uiPriority="9" w:unhideWhenUsed="1" w:qFormat="1"/>
@@ -1269,11 +1622,6 @@
     <w:lsdException w:name="List Table 5 Dark Accent 6" w:uiPriority="50"/>
     <w:lsdException w:name="List Table 6 Colorful Accent 6" w:uiPriority="51"/>
     <w:lsdException w:name="List Table 7 Colorful Accent 6" w:uiPriority="52"/>
-    <w:lsdException w:name="Mention" w:semiHidden="1" w:unhideWhenUsed="1"/>
-    <w:lsdException w:name="Smart Hyperlink" w:semiHidden="1" w:unhideWhenUsed="1"/>
-    <w:lsdException w:name="Hashtag" w:semiHidden="1" w:unhideWhenUsed="1"/>
-    <w:lsdException w:name="Unresolved Mention" w:semiHidden="1" w:unhideWhenUsed="1"/>
-    <w:lsdException w:name="Smart Link" w:semiHidden="1" w:unhideWhenUsed="1"/>
   </w:latentStyles>
   <w:style w:type="paragraph" w:default="1" w:styleId="Normal">
     <w:name w:val="Normal"/>

</xml_diff>